<commit_message>
Primer commit branch jose
</commit_message>
<xml_diff>
--- a/Preguntas proyecto.docx
+++ b/Preguntas proyecto.docx
@@ -1,6 +1,6 @@
 
 <file path=word/document.xml><?xml version="1.0" encoding="utf-8"?>
-<w:document xmlns:wpc="http://schemas.microsoft.com/office/word/2010/wordprocessingCanvas" xmlns:cx="http://schemas.microsoft.com/office/drawing/2014/chartex" xmlns:cx1="http://schemas.microsoft.com/office/drawing/2015/9/8/chartex" xmlns:cx2="http://schemas.microsoft.com/office/drawing/2015/10/21/chartex" xmlns:cx3="http://schemas.microsoft.com/office/drawing/2016/5/9/chartex" xmlns:cx4="http://schemas.microsoft.com/office/drawing/2016/5/10/chartex" xmlns:cx5="http://schemas.microsoft.com/office/drawing/2016/5/11/chartex" xmlns:cx6="http://schemas.microsoft.com/office/drawing/2016/5/12/chartex" xmlns:cx7="http://schemas.microsoft.com/office/drawing/2016/5/13/chartex" xmlns:cx8="http://schemas.microsoft.com/office/drawing/2016/5/14/chartex" xmlns:mc="http://schemas.openxmlformats.org/markup-compatibility/2006" xmlns:aink="http://schemas.microsoft.com/office/drawing/2016/ink" xmlns:am3d="http://schemas.microsoft.com/office/drawing/2017/model3d" xmlns:o="urn:schemas-microsoft-com:office:office" xmlns:r="http://schemas.openxmlformats.org/officeDocument/2006/relationships" xmlns:m="http://schemas.openxmlformats.org/officeDocument/2006/math" xmlns:v="urn:schemas-microsoft-com:vml" xmlns:wp14="http://schemas.microsoft.com/office/word/2010/wordprocessingDrawing" xmlns:wp="http://schemas.openxmlformats.org/drawingml/2006/wordprocessingDrawing" xmlns:w10="urn:schemas-microsoft-com:office:word" xmlns:w="http://schemas.openxmlformats.org/wordprocessingml/2006/main" xmlns:w14="http://schemas.microsoft.com/office/word/2010/wordml" xmlns:w15="http://schemas.microsoft.com/office/word/2012/wordml" xmlns:w16cid="http://schemas.microsoft.com/office/word/2016/wordml/cid" xmlns:w16se="http://schemas.microsoft.com/office/word/2015/wordml/symex" xmlns:wpg="http://schemas.microsoft.com/office/word/2010/wordprocessingGroup" xmlns:wpi="http://schemas.microsoft.com/office/word/2010/wordprocessingInk" xmlns:wne="http://schemas.microsoft.com/office/word/2006/wordml" xmlns:wps="http://schemas.microsoft.com/office/word/2010/wordprocessingShape" mc:Ignorable="w14 w15 w16se w16cid wp14">
+<w:document xmlns:wpc="http://schemas.microsoft.com/office/word/2010/wordprocessingCanvas" xmlns:cx="http://schemas.microsoft.com/office/drawing/2014/chartex" xmlns:cx1="http://schemas.microsoft.com/office/drawing/2015/9/8/chartex" xmlns:cx2="http://schemas.microsoft.com/office/drawing/2015/10/21/chartex" xmlns:cx3="http://schemas.microsoft.com/office/drawing/2016/5/9/chartex" xmlns:cx4="http://schemas.microsoft.com/office/drawing/2016/5/10/chartex" xmlns:cx5="http://schemas.microsoft.com/office/drawing/2016/5/11/chartex" xmlns:cx6="http://schemas.microsoft.com/office/drawing/2016/5/12/chartex" xmlns:cx7="http://schemas.microsoft.com/office/drawing/2016/5/13/chartex" xmlns:cx8="http://schemas.microsoft.com/office/drawing/2016/5/14/chartex" xmlns:mc="http://schemas.openxmlformats.org/markup-compatibility/2006" xmlns:aink="http://schemas.microsoft.com/office/drawing/2016/ink" xmlns:am3d="http://schemas.microsoft.com/office/drawing/2017/model3d" xmlns:o="urn:schemas-microsoft-com:office:office" xmlns:r="http://schemas.openxmlformats.org/officeDocument/2006/relationships" xmlns:m="http://schemas.openxmlformats.org/officeDocument/2006/math" xmlns:v="urn:schemas-microsoft-com:vml" xmlns:wp14="http://schemas.microsoft.com/office/word/2010/wordprocessingDrawing" xmlns:wp="http://schemas.openxmlformats.org/drawingml/2006/wordprocessingDrawing" xmlns:w10="urn:schemas-microsoft-com:office:word" xmlns:w="http://schemas.openxmlformats.org/wordprocessingml/2006/main" xmlns:w14="http://schemas.microsoft.com/office/word/2010/wordml" xmlns:w15="http://schemas.microsoft.com/office/word/2012/wordml" xmlns:w16cex="http://schemas.microsoft.com/office/word/2018/wordml/cex" xmlns:w16cid="http://schemas.microsoft.com/office/word/2016/wordml/cid" xmlns:w16="http://schemas.microsoft.com/office/word/2018/wordml" xmlns:w16se="http://schemas.microsoft.com/office/word/2015/wordml/symex" xmlns:wpg="http://schemas.microsoft.com/office/word/2010/wordprocessingGroup" xmlns:wpi="http://schemas.microsoft.com/office/word/2010/wordprocessingInk" xmlns:wne="http://schemas.microsoft.com/office/word/2006/wordml" xmlns:wps="http://schemas.microsoft.com/office/word/2010/wordprocessingShape" mc:Ignorable="w14 w15 w16se w16cid w16 w16cex wp14">
   <w:body>
     <w:p>
       <w:r>
@@ -43,16 +43,8 @@
         <w:rPr>
           <w:color w:val="FF0000"/>
         </w:rPr>
-        <w:t xml:space="preserve"> Si </w:t>
-      </w:r>
-      <w:proofErr w:type="spellStart"/>
-      <w:r>
-        <w:rPr>
-          <w:color w:val="FF0000"/>
-        </w:rPr>
-        <w:t>si</w:t>
-      </w:r>
-      <w:proofErr w:type="spellEnd"/>
+        <w:t xml:space="preserve"> Si si</w:t>
+      </w:r>
     </w:p>
     <w:p>
       <w:pPr>
@@ -73,13 +65,8 @@
       <w:r>
         <w:t>¿</w:t>
       </w:r>
-      <w:proofErr w:type="gramStart"/>
-      <w:r>
-        <w:t>Cuando</w:t>
-      </w:r>
-      <w:proofErr w:type="gramEnd"/>
-      <w:r>
-        <w:t xml:space="preserve"> un jugador toma la banca usas sus puntos?</w:t>
+      <w:r>
+        <w:t>Cuando un jugador toma la banca usas sus puntos?</w:t>
       </w:r>
       <w:r>
         <w:t xml:space="preserve"> </w:t>
@@ -106,30 +93,8 @@
         <w:rPr>
           <w:color w:val="D9D9D9" w:themeColor="background1" w:themeShade="D9"/>
         </w:rPr>
-        <w:t xml:space="preserve">Pag 5 </w:t>
-      </w:r>
-      <w:proofErr w:type="spellStart"/>
-      <w:r>
-        <w:rPr>
-          <w:color w:val="D9D9D9" w:themeColor="background1" w:themeShade="D9"/>
-        </w:rPr>
-        <w:t>logica</w:t>
-      </w:r>
-      <w:proofErr w:type="spellEnd"/>
-      <w:r>
-        <w:rPr>
-          <w:color w:val="D9D9D9" w:themeColor="background1" w:themeShade="D9"/>
-        </w:rPr>
-        <w:t xml:space="preserve"> de las apuestas: </w:t>
-      </w:r>
-      <w:proofErr w:type="gramStart"/>
-      <w:r>
-        <w:rPr>
-          <w:color w:val="D9D9D9" w:themeColor="background1" w:themeShade="D9"/>
-        </w:rPr>
-        <w:t>hay que implementar una funcionalidad que muestre el porcentaje o a que se refiere?</w:t>
-      </w:r>
-      <w:proofErr w:type="gramEnd"/>
+        <w:t>Pag 5 logica de las apuestas: hay que implementar una funcionalidad que muestre el porcentaje o a que se refiere?</w:t>
+      </w:r>
     </w:p>
     <w:p>
       <w:pPr>
@@ -139,11 +104,9 @@
           <w:numId w:val="1"/>
         </w:numPr>
       </w:pPr>
-      <w:proofErr w:type="gramStart"/>
       <w:r>
         <w:t>En la parte de programación de pueden usar funciones o solo lo que hemos hecho?</w:t>
       </w:r>
-      <w:proofErr w:type="gramEnd"/>
     </w:p>
     <w:p>
       <w:pPr>
@@ -162,21 +125,7 @@
         <w:rPr>
           <w:color w:val="FF0000"/>
         </w:rPr>
-        <w:t xml:space="preserve"> es adecuado para cosas </w:t>
-      </w:r>
-      <w:proofErr w:type="gramStart"/>
-      <w:r>
-        <w:rPr>
-          <w:color w:val="FF0000"/>
-        </w:rPr>
-        <w:t>repetitivas</w:t>
-      </w:r>
-      <w:proofErr w:type="gramEnd"/>
-      <w:r>
-        <w:rPr>
-          <w:color w:val="FF0000"/>
-        </w:rPr>
-        <w:t xml:space="preserve"> por ejemplo.</w:t>
+        <w:t xml:space="preserve"> es adecuado para cosas repetitivas por ejemplo.</w:t>
       </w:r>
     </w:p>
     <w:p>
@@ -199,8 +148,6 @@
         </w:rPr>
         <w:t>era por el ejemplo, los puntos se inicializan al inicio de la ronda.</w:t>
       </w:r>
-      <w:bookmarkStart w:id="0" w:name="_GoBack"/>
-      <w:bookmarkEnd w:id="0"/>
     </w:p>
     <w:p>
       <w:pPr>
@@ -220,49 +167,7 @@
         <w:rPr>
           <w:color w:val="FF0000"/>
         </w:rPr>
-        <w:t xml:space="preserve">El </w:t>
-      </w:r>
-      <w:proofErr w:type="spellStart"/>
-      <w:r>
-        <w:rPr>
-          <w:color w:val="FF0000"/>
-        </w:rPr>
-        <w:t>pdf</w:t>
-      </w:r>
-      <w:proofErr w:type="spellEnd"/>
-      <w:r>
-        <w:rPr>
-          <w:color w:val="FF0000"/>
-        </w:rPr>
-        <w:t xml:space="preserve"> es a modo </w:t>
-      </w:r>
-      <w:proofErr w:type="gramStart"/>
-      <w:r>
-        <w:rPr>
-          <w:color w:val="FF0000"/>
-        </w:rPr>
-        <w:t>orientativo</w:t>
-      </w:r>
-      <w:proofErr w:type="gramEnd"/>
-      <w:r>
-        <w:rPr>
-          <w:color w:val="FF0000"/>
-        </w:rPr>
-        <w:t xml:space="preserve"> pero hay que establecer una </w:t>
-      </w:r>
-      <w:proofErr w:type="spellStart"/>
-      <w:r>
-        <w:rPr>
-          <w:color w:val="FF0000"/>
-        </w:rPr>
-        <w:t>relacion</w:t>
-      </w:r>
-      <w:proofErr w:type="spellEnd"/>
-      <w:r>
-        <w:rPr>
-          <w:color w:val="FF0000"/>
-        </w:rPr>
-        <w:t xml:space="preserve"> entre los puntos totales y además incremente según se acerca el final de la partida.</w:t>
+        <w:t>El pdf es a modo orientativo pero hay que establecer una relacion entre los puntos totales y además incremente según se acerca el final de la partida.</w:t>
       </w:r>
     </w:p>
     <w:p>
@@ -280,83 +185,13 @@
         <w:rPr>
           <w:color w:val="D9D9D9" w:themeColor="background1" w:themeShade="D9"/>
         </w:rPr>
-        <w:t xml:space="preserve">7- </w:t>
-      </w:r>
-      <w:proofErr w:type="spellStart"/>
+        <w:t>7- pag 11</w:t>
+      </w:r>
       <w:r>
         <w:rPr>
           <w:color w:val="D9D9D9" w:themeColor="background1" w:themeShade="D9"/>
         </w:rPr>
-        <w:t>pag</w:t>
-      </w:r>
-      <w:proofErr w:type="spellEnd"/>
-      <w:r>
-        <w:rPr>
-          <w:color w:val="D9D9D9" w:themeColor="background1" w:themeShade="D9"/>
-        </w:rPr>
-        <w:t xml:space="preserve"> 11</w:t>
-      </w:r>
-      <w:r>
-        <w:rPr>
-          <w:color w:val="D9D9D9" w:themeColor="background1" w:themeShade="D9"/>
-        </w:rPr>
-        <w:t xml:space="preserve"> </w:t>
-      </w:r>
-      <w:proofErr w:type="spellStart"/>
-      <w:r>
-        <w:rPr>
-          <w:color w:val="D9D9D9" w:themeColor="background1" w:themeShade="D9"/>
-        </w:rPr>
-        <w:t>html</w:t>
-      </w:r>
-      <w:proofErr w:type="spellEnd"/>
-      <w:r>
-        <w:rPr>
-          <w:color w:val="D9D9D9" w:themeColor="background1" w:themeShade="D9"/>
-        </w:rPr>
-        <w:t xml:space="preserve">- la pagina </w:t>
-      </w:r>
-      <w:proofErr w:type="spellStart"/>
-      <w:r>
-        <w:rPr>
-          <w:color w:val="D9D9D9" w:themeColor="background1" w:themeShade="D9"/>
-        </w:rPr>
-        <w:t>html</w:t>
-      </w:r>
-      <w:proofErr w:type="spellEnd"/>
-      <w:r>
-        <w:rPr>
-          <w:color w:val="D9D9D9" w:themeColor="background1" w:themeShade="D9"/>
-        </w:rPr>
-        <w:t xml:space="preserve"> no puede tener </w:t>
-      </w:r>
-      <w:proofErr w:type="spellStart"/>
-      <w:r>
-        <w:rPr>
-          <w:color w:val="D9D9D9" w:themeColor="background1" w:themeShade="D9"/>
-        </w:rPr>
-        <w:t>css</w:t>
-      </w:r>
-      <w:proofErr w:type="spellEnd"/>
-      <w:r>
-        <w:rPr>
-          <w:color w:val="D9D9D9" w:themeColor="background1" w:themeShade="D9"/>
-        </w:rPr>
-        <w:t xml:space="preserve"> </w:t>
-      </w:r>
-      <w:proofErr w:type="gramStart"/>
-      <w:r>
-        <w:rPr>
-          <w:color w:val="D9D9D9" w:themeColor="background1" w:themeShade="D9"/>
-        </w:rPr>
-        <w:t>incrustado</w:t>
-      </w:r>
-      <w:proofErr w:type="gramEnd"/>
-      <w:r>
-        <w:rPr>
-          <w:color w:val="D9D9D9" w:themeColor="background1" w:themeShade="D9"/>
-        </w:rPr>
-        <w:t xml:space="preserve"> pero si en un archivo externo?</w:t>
+        <w:t xml:space="preserve"> html- la pagina html no puede tener css incrustado pero si en un archivo externo?</w:t>
       </w:r>
     </w:p>
     <w:p>
@@ -370,21 +205,8 @@
           <w:color w:val="D9D9D9" w:themeColor="background1" w:themeShade="D9"/>
         </w:rPr>
       </w:pPr>
-      <w:proofErr w:type="gramStart"/>
-      <w:r>
-        <w:t>BBDD :</w:t>
-      </w:r>
-      <w:proofErr w:type="gramEnd"/>
-      <w:r>
-        <w:t xml:space="preserve"> Modelo entidad </w:t>
-      </w:r>
-      <w:proofErr w:type="spellStart"/>
-      <w:r>
-        <w:t>relacion</w:t>
-      </w:r>
-      <w:proofErr w:type="spellEnd"/>
-      <w:r>
-        <w:t xml:space="preserve"> o también modelo relacional?</w:t>
+      <w:r>
+        <w:t>BBDD : Modelo entidad relacion o también modelo relacional?</w:t>
       </w:r>
     </w:p>
     <w:p>
@@ -402,70 +224,28 @@
     <w:p>
       <w:pPr>
         <w:rPr>
+          <w:rFonts w:ascii="Helvetica" w:hAnsi="Helvetica" w:hint="eastAsia"/>
+          <w:color w:val="DCDDDE"/>
+          <w:shd w:val="clear" w:color="auto" w:fill="36393F"/>
+        </w:rPr>
+      </w:pPr>
+      <w:r>
+        <w:rPr>
           <w:rFonts w:ascii="Helvetica" w:hAnsi="Helvetica"/>
           <w:color w:val="DCDDDE"/>
           <w:shd w:val="clear" w:color="auto" w:fill="36393F"/>
         </w:rPr>
-      </w:pPr>
-      <w:r>
-        <w:rPr>
+        <w:t>para cargar el xml de cartas usad la libreria elementTree</w:t>
+      </w:r>
+    </w:p>
+    <w:p>
+      <w:pPr>
+        <w:rPr>
+          <w:rStyle w:val="Hipervnculo"/>
           <w:rFonts w:ascii="Helvetica" w:hAnsi="Helvetica"/>
-          <w:color w:val="DCDDDE"/>
+          <w:u w:val="none"/>
+          <w:bdr w:val="none" w:sz="0" w:space="0" w:color="auto" w:frame="1"/>
           <w:shd w:val="clear" w:color="auto" w:fill="36393F"/>
-        </w:rPr>
-        <w:t xml:space="preserve">para cargar el </w:t>
-      </w:r>
-      <w:proofErr w:type="spellStart"/>
-      <w:r>
-        <w:rPr>
-          <w:rFonts w:ascii="Helvetica" w:hAnsi="Helvetica"/>
-          <w:color w:val="DCDDDE"/>
-          <w:shd w:val="clear" w:color="auto" w:fill="36393F"/>
-        </w:rPr>
-        <w:t>xml</w:t>
-      </w:r>
-      <w:proofErr w:type="spellEnd"/>
-      <w:r>
-        <w:rPr>
-          <w:rFonts w:ascii="Helvetica" w:hAnsi="Helvetica"/>
-          <w:color w:val="DCDDDE"/>
-          <w:shd w:val="clear" w:color="auto" w:fill="36393F"/>
-        </w:rPr>
-        <w:t xml:space="preserve"> de cartas usad la </w:t>
-      </w:r>
-      <w:proofErr w:type="spellStart"/>
-      <w:r>
-        <w:rPr>
-          <w:rFonts w:ascii="Helvetica" w:hAnsi="Helvetica"/>
-          <w:color w:val="DCDDDE"/>
-          <w:shd w:val="clear" w:color="auto" w:fill="36393F"/>
-        </w:rPr>
-        <w:t>libreria</w:t>
-      </w:r>
-      <w:proofErr w:type="spellEnd"/>
-      <w:r>
-        <w:rPr>
-          <w:rFonts w:ascii="Helvetica" w:hAnsi="Helvetica"/>
-          <w:color w:val="DCDDDE"/>
-          <w:shd w:val="clear" w:color="auto" w:fill="36393F"/>
-        </w:rPr>
-        <w:t xml:space="preserve"> </w:t>
-      </w:r>
-      <w:proofErr w:type="spellStart"/>
-      <w:r>
-        <w:rPr>
-          <w:rFonts w:ascii="Helvetica" w:hAnsi="Helvetica"/>
-          <w:color w:val="DCDDDE"/>
-          <w:shd w:val="clear" w:color="auto" w:fill="36393F"/>
-        </w:rPr>
-        <w:t>elementTree</w:t>
-      </w:r>
-      <w:proofErr w:type="spellEnd"/>
-    </w:p>
-    <w:p>
-      <w:pPr>
-        <w:rPr>
-          <w:color w:val="D9D9D9" w:themeColor="background1" w:themeShade="D9"/>
         </w:rPr>
       </w:pPr>
       <w:hyperlink r:id="rId5" w:tgtFrame="_blank" w:tooltip="https://docs.python.org/3/library/xml.etree.elementtree.html" w:history="1">
@@ -482,6 +262,25 @@
         </w:r>
       </w:hyperlink>
     </w:p>
+    <w:p>
+      <w:pPr>
+        <w:rPr>
+          <w:rStyle w:val="Hipervnculo"/>
+          <w:rFonts w:ascii="Helvetica" w:hAnsi="Helvetica"/>
+          <w:u w:val="none"/>
+          <w:bdr w:val="none" w:sz="0" w:space="0" w:color="auto" w:frame="1"/>
+          <w:shd w:val="clear" w:color="auto" w:fill="36393F"/>
+        </w:rPr>
+      </w:pPr>
+    </w:p>
+    <w:p>
+      <w:r>
+        <w:t>Prim</w:t>
+      </w:r>
+      <w:r>
+        <w:t>er commit Branch jose</w:t>
+      </w:r>
+    </w:p>
     <w:sectPr>
       <w:pgSz w:w="11906" w:h="16838"/>
       <w:pgMar w:top="1417" w:right="1701" w:bottom="1417" w:left="1701" w:header="708" w:footer="708" w:gutter="0"/>
@@ -493,7 +292,7 @@
 </file>
 
 <file path=word/numbering.xml><?xml version="1.0" encoding="utf-8"?>
-<w:numbering xmlns:wpc="http://schemas.microsoft.com/office/word/2010/wordprocessingCanvas" xmlns:cx="http://schemas.microsoft.com/office/drawing/2014/chartex" xmlns:cx1="http://schemas.microsoft.com/office/drawing/2015/9/8/chartex" xmlns:cx2="http://schemas.microsoft.com/office/drawing/2015/10/21/chartex" xmlns:cx3="http://schemas.microsoft.com/office/drawing/2016/5/9/chartex" xmlns:cx4="http://schemas.microsoft.com/office/drawing/2016/5/10/chartex" xmlns:cx5="http://schemas.microsoft.com/office/drawing/2016/5/11/chartex" xmlns:cx6="http://schemas.microsoft.com/office/drawing/2016/5/12/chartex" xmlns:cx7="http://schemas.microsoft.com/office/drawing/2016/5/13/chartex" xmlns:cx8="http://schemas.microsoft.com/office/drawing/2016/5/14/chartex" xmlns:mc="http://schemas.openxmlformats.org/markup-compatibility/2006" xmlns:aink="http://schemas.microsoft.com/office/drawing/2016/ink" xmlns:am3d="http://schemas.microsoft.com/office/drawing/2017/model3d" xmlns:o="urn:schemas-microsoft-com:office:office" xmlns:r="http://schemas.openxmlformats.org/officeDocument/2006/relationships" xmlns:m="http://schemas.openxmlformats.org/officeDocument/2006/math" xmlns:v="urn:schemas-microsoft-com:vml" xmlns:wp14="http://schemas.microsoft.com/office/word/2010/wordprocessingDrawing" xmlns:wp="http://schemas.openxmlformats.org/drawingml/2006/wordprocessingDrawing" xmlns:w10="urn:schemas-microsoft-com:office:word" xmlns:w="http://schemas.openxmlformats.org/wordprocessingml/2006/main" xmlns:w14="http://schemas.microsoft.com/office/word/2010/wordml" xmlns:w15="http://schemas.microsoft.com/office/word/2012/wordml" xmlns:w16cid="http://schemas.microsoft.com/office/word/2016/wordml/cid" xmlns:w16se="http://schemas.microsoft.com/office/word/2015/wordml/symex" xmlns:wpg="http://schemas.microsoft.com/office/word/2010/wordprocessingGroup" xmlns:wpi="http://schemas.microsoft.com/office/word/2010/wordprocessingInk" xmlns:wne="http://schemas.microsoft.com/office/word/2006/wordml" xmlns:wps="http://schemas.microsoft.com/office/word/2010/wordprocessingShape" mc:Ignorable="w14 w15 w16se w16cid wp14">
+<w:numbering xmlns:wpc="http://schemas.microsoft.com/office/word/2010/wordprocessingCanvas" xmlns:cx="http://schemas.microsoft.com/office/drawing/2014/chartex" xmlns:cx1="http://schemas.microsoft.com/office/drawing/2015/9/8/chartex" xmlns:cx2="http://schemas.microsoft.com/office/drawing/2015/10/21/chartex" xmlns:cx3="http://schemas.microsoft.com/office/drawing/2016/5/9/chartex" xmlns:cx4="http://schemas.microsoft.com/office/drawing/2016/5/10/chartex" xmlns:cx5="http://schemas.microsoft.com/office/drawing/2016/5/11/chartex" xmlns:cx6="http://schemas.microsoft.com/office/drawing/2016/5/12/chartex" xmlns:cx7="http://schemas.microsoft.com/office/drawing/2016/5/13/chartex" xmlns:cx8="http://schemas.microsoft.com/office/drawing/2016/5/14/chartex" xmlns:mc="http://schemas.openxmlformats.org/markup-compatibility/2006" xmlns:aink="http://schemas.microsoft.com/office/drawing/2016/ink" xmlns:am3d="http://schemas.microsoft.com/office/drawing/2017/model3d" xmlns:o="urn:schemas-microsoft-com:office:office" xmlns:r="http://schemas.openxmlformats.org/officeDocument/2006/relationships" xmlns:m="http://schemas.openxmlformats.org/officeDocument/2006/math" xmlns:v="urn:schemas-microsoft-com:vml" xmlns:wp14="http://schemas.microsoft.com/office/word/2010/wordprocessingDrawing" xmlns:wp="http://schemas.openxmlformats.org/drawingml/2006/wordprocessingDrawing" xmlns:w10="urn:schemas-microsoft-com:office:word" xmlns:w="http://schemas.openxmlformats.org/wordprocessingml/2006/main" xmlns:w14="http://schemas.microsoft.com/office/word/2010/wordml" xmlns:w15="http://schemas.microsoft.com/office/word/2012/wordml" xmlns:w16cex="http://schemas.microsoft.com/office/word/2018/wordml/cex" xmlns:w16cid="http://schemas.microsoft.com/office/word/2016/wordml/cid" xmlns:w16="http://schemas.microsoft.com/office/word/2018/wordml" xmlns:w16se="http://schemas.microsoft.com/office/word/2015/wordml/symex" xmlns:wpg="http://schemas.microsoft.com/office/word/2010/wordprocessingGroup" xmlns:wpi="http://schemas.microsoft.com/office/word/2010/wordprocessingInk" xmlns:wne="http://schemas.microsoft.com/office/word/2006/wordml" xmlns:wps="http://schemas.microsoft.com/office/word/2010/wordprocessingShape" mc:Ignorable="w14 w15 w16se w16cid w16 w16cex wp14">
   <w:abstractNum w:abstractNumId="0" w15:restartNumberingAfterBreak="0">
     <w:nsid w:val="3A0331D0"/>
     <w:multiLevelType w:val="hybridMultilevel"/>
@@ -590,7 +389,7 @@
 </file>
 
 <file path=word/styles.xml><?xml version="1.0" encoding="utf-8"?>
-<w:styles xmlns:mc="http://schemas.openxmlformats.org/markup-compatibility/2006" xmlns:r="http://schemas.openxmlformats.org/officeDocument/2006/relationships" xmlns:w="http://schemas.openxmlformats.org/wordprocessingml/2006/main" xmlns:w14="http://schemas.microsoft.com/office/word/2010/wordml" xmlns:w15="http://schemas.microsoft.com/office/word/2012/wordml" xmlns:w16cid="http://schemas.microsoft.com/office/word/2016/wordml/cid" xmlns:w16se="http://schemas.microsoft.com/office/word/2015/wordml/symex" mc:Ignorable="w14 w15 w16se w16cid">
+<w:styles xmlns:mc="http://schemas.openxmlformats.org/markup-compatibility/2006" xmlns:r="http://schemas.openxmlformats.org/officeDocument/2006/relationships" xmlns:w="http://schemas.openxmlformats.org/wordprocessingml/2006/main" xmlns:w14="http://schemas.microsoft.com/office/word/2010/wordml" xmlns:w15="http://schemas.microsoft.com/office/word/2012/wordml" xmlns:w16cex="http://schemas.microsoft.com/office/word/2018/wordml/cex" xmlns:w16cid="http://schemas.microsoft.com/office/word/2016/wordml/cid" xmlns:w16="http://schemas.microsoft.com/office/word/2018/wordml" xmlns:w16se="http://schemas.microsoft.com/office/word/2015/wordml/symex" mc:Ignorable="w14 w15 w16se w16cid w16 w16cex">
   <w:docDefaults>
     <w:rPrDefault>
       <w:rPr>
@@ -606,7 +405,7 @@
       </w:pPr>
     </w:pPrDefault>
   </w:docDefaults>
-  <w:latentStyles w:defLockedState="0" w:defUIPriority="99" w:defSemiHidden="0" w:defUnhideWhenUsed="0" w:defQFormat="0" w:count="375">
+  <w:latentStyles w:defLockedState="0" w:defUIPriority="99" w:defSemiHidden="0" w:defUnhideWhenUsed="0" w:defQFormat="0" w:count="376">
     <w:lsdException w:name="Normal" w:uiPriority="0" w:qFormat="1"/>
     <w:lsdException w:name="heading 1" w:uiPriority="9" w:qFormat="1"/>
     <w:lsdException w:name="heading 2" w:semiHidden="1" w:uiPriority="9" w:unhideWhenUsed="1" w:qFormat="1"/>
@@ -712,7 +511,6 @@
     <w:lsdException w:name="HTML Sample" w:semiHidden="1" w:unhideWhenUsed="1"/>
     <w:lsdException w:name="HTML Typewriter" w:semiHidden="1" w:unhideWhenUsed="1"/>
     <w:lsdException w:name="HTML Variable" w:semiHidden="1" w:unhideWhenUsed="1"/>
-    <w:lsdException w:name="Normal Table" w:semiHidden="1" w:unhideWhenUsed="1"/>
     <w:lsdException w:name="annotation subject" w:semiHidden="1" w:unhideWhenUsed="1"/>
     <w:lsdException w:name="No List" w:semiHidden="1" w:unhideWhenUsed="1"/>
     <w:lsdException w:name="Outline List 1" w:semiHidden="1" w:unhideWhenUsed="1"/>
@@ -759,10 +557,8 @@
     <w:lsdException w:name="Table Subtle 2" w:semiHidden="1" w:unhideWhenUsed="1"/>
     <w:lsdException w:name="Table Web 1" w:semiHidden="1" w:unhideWhenUsed="1"/>
     <w:lsdException w:name="Table Web 2" w:semiHidden="1" w:unhideWhenUsed="1"/>
-    <w:lsdException w:name="Table Web 3" w:semiHidden="1" w:unhideWhenUsed="1"/>
     <w:lsdException w:name="Balloon Text" w:semiHidden="1" w:unhideWhenUsed="1"/>
     <w:lsdException w:name="Table Grid" w:uiPriority="39"/>
-    <w:lsdException w:name="Table Theme" w:semiHidden="1" w:unhideWhenUsed="1"/>
     <w:lsdException w:name="Placeholder Text" w:semiHidden="1"/>
     <w:lsdException w:name="No Spacing" w:uiPriority="1" w:qFormat="1"/>
     <w:lsdException w:name="Light Shading" w:uiPriority="60"/>
@@ -982,6 +778,7 @@
     <w:lsdException w:name="Smart Hyperlink" w:semiHidden="1" w:unhideWhenUsed="1"/>
     <w:lsdException w:name="Hashtag" w:semiHidden="1" w:unhideWhenUsed="1"/>
     <w:lsdException w:name="Unresolved Mention" w:semiHidden="1" w:unhideWhenUsed="1"/>
+    <w:lsdException w:name="Smart Link" w:semiHidden="1" w:unhideWhenUsed="1"/>
   </w:latentStyles>
   <w:style w:type="paragraph" w:default="1" w:styleId="Normal">
     <w:name w:val="Normal"/>

</xml_diff>